<commit_message>
added about free robotics club githuib acct
</commit_message>
<xml_diff>
--- a/docs/RoboticsGitGithub.docx
+++ b/docs/RoboticsGitGithub.docx
@@ -972,14 +972,7 @@
           <w:sz w:val="22"/>
           <w:szCs w:val="22"/>
         </w:rPr>
-        <w:t>,</w:t>
-      </w:r>
-      <w:r>
-        <w:rPr>
-          <w:sz w:val="22"/>
-          <w:szCs w:val="22"/>
-        </w:rPr>
-        <w:t xml:space="preserve"> 12 videos (5-10 min each)</w:t>
+        <w:t>, 12 videos (5-10 min each)</w:t>
       </w:r>
       <w:r>
         <w:rPr>
@@ -1951,13 +1944,7 @@
         <w:rPr>
           <w:rFonts w:ascii="Courier New" w:hAnsi="Courier New" w:cs="Courier New"/>
         </w:rPr>
-        <w:t xml:space="preserve">git add </w:t>
-      </w:r>
-      <w:r>
-        <w:rPr>
-          <w:rFonts w:ascii="Courier New" w:hAnsi="Courier New" w:cs="Courier New"/>
-        </w:rPr>
-        <w:t>GoodRobot.java</w:t>
+        <w:t>git add GoodRobot.java</w:t>
       </w:r>
     </w:p>
     <w:p>
@@ -1992,13 +1979,7 @@
           <w:rFonts w:ascii="Courier New" w:hAnsi="Courier New" w:cs="Courier New"/>
         </w:rPr>
         <w:tab/>
-        <w:t xml:space="preserve">git commit -m “added </w:t>
-      </w:r>
-      <w:r>
-        <w:rPr>
-          <w:rFonts w:ascii="Courier New" w:hAnsi="Courier New" w:cs="Courier New"/>
-        </w:rPr>
-        <w:t>2</w:t>
+        <w:t>git commit -m “added 2</w:t>
       </w:r>
       <w:r>
         <w:rPr>
@@ -2011,13 +1992,7 @@
         <w:rPr>
           <w:rFonts w:ascii="Courier New" w:hAnsi="Courier New" w:cs="Courier New"/>
         </w:rPr>
-        <w:t xml:space="preserve"> </w:t>
-      </w:r>
-      <w:r>
-        <w:rPr>
-          <w:rFonts w:ascii="Courier New" w:hAnsi="Courier New" w:cs="Courier New"/>
-        </w:rPr>
-        <w:t>welcome message”</w:t>
+        <w:t xml:space="preserve"> welcome message”</w:t>
       </w:r>
     </w:p>
     <w:p>
@@ -2605,10 +2580,7 @@
     <w:p/>
     <w:p>
       <w:r>
-        <w:t xml:space="preserve">// </w:t>
-      </w:r>
-      <w:r>
-        <w:t>make a commit.  (that is, a “save point”)</w:t>
+        <w:t>// make a commit.  (that is, a “save point”)</w:t>
       </w:r>
       <w:r>
         <w:t xml:space="preserve"> – creates a commit id (SHA</w:t>
@@ -2986,86 +2958,39 @@
           <w:sz w:val="22"/>
           <w:szCs w:val="22"/>
         </w:rPr>
-        <w:t>Git and GitHub tutorial</w:t>
+        <w:t>Git and GitHub tutorial (YouTube)</w:t>
       </w:r>
       <w:r>
         <w:rPr>
           <w:sz w:val="22"/>
           <w:szCs w:val="22"/>
         </w:rPr>
-        <w:t xml:space="preserve"> (YouTube)</w:t>
+        <w:t>, 12 videos (5-10 min each):</w:t>
       </w:r>
       <w:r>
         <w:rPr>
           <w:sz w:val="22"/>
           <w:szCs w:val="22"/>
         </w:rPr>
-        <w:t>, 12 videos (5-10 min each):</w:t>
-      </w:r>
-      <w:r>
-        <w:rPr>
-          <w:sz w:val="22"/>
-          <w:szCs w:val="22"/>
-        </w:rPr>
-        <w:tab/>
-      </w:r>
-      <w:r>
-        <w:rPr>
-          <w:sz w:val="22"/>
-          <w:szCs w:val="22"/>
-        </w:rPr>
-        <w:fldChar w:fldCharType="begin"/>
-      </w:r>
-      <w:r>
-        <w:rPr>
-          <w:sz w:val="22"/>
-          <w:szCs w:val="22"/>
-        </w:rPr>
-        <w:instrText xml:space="preserve"> HYPERLINK "</w:instrText>
-      </w:r>
-      <w:r>
-        <w:rPr>
-          <w:sz w:val="22"/>
-          <w:szCs w:val="22"/>
-        </w:rPr>
-        <w:instrText>https://www.youtube.com/watch?v=3RjQznt-8kE&amp;index=1&amp;list=PL4cUxeGkcC9goXbgTDQ0n_4TBzOO0ocPR</w:instrText>
-      </w:r>
-      <w:r>
-        <w:rPr>
-          <w:sz w:val="22"/>
-          <w:szCs w:val="22"/>
-        </w:rPr>
-        <w:instrText xml:space="preserve">" </w:instrText>
-      </w:r>
-      <w:r>
-        <w:rPr>
-          <w:sz w:val="22"/>
-          <w:szCs w:val="22"/>
-        </w:rPr>
-        <w:fldChar w:fldCharType="separate"/>
-      </w:r>
-      <w:r>
-        <w:rPr>
-          <w:rStyle w:val="Hyperlink"/>
-          <w:sz w:val="22"/>
-          <w:szCs w:val="22"/>
-        </w:rPr>
-        <w:t>https://www.youtube.com/watch?v=3RjQznt-8kE&amp;index=1&amp;list=PL4cUxeGkcC9goXbgTDQ0n_4TBzOO0ocPR</w:t>
-      </w:r>
-      <w:r>
-        <w:rPr>
-          <w:sz w:val="22"/>
-          <w:szCs w:val="22"/>
-        </w:rPr>
-        <w:fldChar w:fldCharType="end"/>
-      </w:r>
+        <w:tab/>
+      </w:r>
+      <w:hyperlink r:id="rId14" w:history="1">
+        <w:r>
+          <w:rPr>
+            <w:rStyle w:val="Hyperlink"/>
+            <w:sz w:val="22"/>
+            <w:szCs w:val="22"/>
+          </w:rPr>
+          <w:t>https://www.youtube.com/watch?v=3RjQznt-8kE&amp;index=1&amp;list=PL4cUxeGkcC9goXbgTDQ0n_4TBzOO0ocPR</w:t>
+        </w:r>
+      </w:hyperlink>
     </w:p>
     <w:p/>
     <w:p>
       <w:r>
         <w:t xml:space="preserve">I also recommend Ry’s Git Tutorial (eBook):   </w:t>
       </w:r>
-      <w:hyperlink r:id="rId14" w:history="1">
+      <w:hyperlink r:id="rId15" w:history="1">
         <w:r>
           <w:rPr>
             <w:rStyle w:val="Hyperlink"/>
@@ -3165,7 +3090,7 @@
                     <pic:cNvPicPr/>
                   </pic:nvPicPr>
                   <pic:blipFill>
-                    <a:blip r:embed="rId15">
+                    <a:blip r:embed="rId16">
                       <a:extLst>
                         <a:ext uri="{28A0092B-C50C-407E-A947-70E740481C1C}">
                           <a14:useLocalDpi xmlns:a14="http://schemas.microsoft.com/office/drawing/2010/main" val="0"/>
@@ -3230,7 +3155,7 @@
       <w:r>
         <w:t xml:space="preserve">Go to </w:t>
       </w:r>
-      <w:hyperlink r:id="rId16" w:history="1">
+      <w:hyperlink r:id="rId17" w:history="1">
         <w:r>
           <w:rPr>
             <w:rStyle w:val="Hyperlink"/>
@@ -3267,6 +3192,19 @@
       <w:r>
         <w:t>to make them private.</w:t>
       </w:r>
+    </w:p>
+    <w:p/>
+    <w:p>
+      <w:proofErr w:type="spellStart"/>
+      <w:r>
+        <w:t>Robotic’s</w:t>
+      </w:r>
+      <w:proofErr w:type="spellEnd"/>
+      <w:r>
+        <w:t xml:space="preserve"> teams get a private organization account.</w:t>
+      </w:r>
+      <w:bookmarkStart w:id="0" w:name="_GoBack"/>
+      <w:bookmarkEnd w:id="0"/>
     </w:p>
     <w:p/>
     <w:p/>
@@ -3292,7 +3230,7 @@
                     <pic:cNvPicPr/>
                   </pic:nvPicPr>
                   <pic:blipFill>
-                    <a:blip r:embed="rId17">
+                    <a:blip r:embed="rId18">
                       <a:extLst>
                         <a:ext uri="{28A0092B-C50C-407E-A947-70E740481C1C}">
                           <a14:useLocalDpi xmlns:a14="http://schemas.microsoft.com/office/drawing/2010/main" val="0"/>
@@ -3330,24 +3268,12 @@
       <w:pPr>
         <w:ind w:firstLine="720"/>
       </w:pPr>
-      <w:hyperlink r:id="rId18" w:history="1">
+      <w:hyperlink r:id="rId19" w:history="1">
         <w:r>
           <w:rPr>
             <w:rStyle w:val="Hyperlink"/>
           </w:rPr>
-          <w:t>https://github.com/TomHarron1/RobotL</w:t>
-        </w:r>
-        <w:r>
-          <w:rPr>
-            <w:rStyle w:val="Hyperlink"/>
-          </w:rPr>
-          <w:t>e</w:t>
-        </w:r>
-        <w:r>
-          <w:rPr>
-            <w:rStyle w:val="Hyperlink"/>
-          </w:rPr>
-          <w:t>arningDay.git</w:t>
+          <w:t>https://github.com/TomHarron1/RobotLearningDay.git</w:t>
         </w:r>
       </w:hyperlink>
     </w:p>
@@ -3373,7 +3299,7 @@
                     <pic:cNvPicPr/>
                   </pic:nvPicPr>
                   <pic:blipFill>
-                    <a:blip r:embed="rId19">
+                    <a:blip r:embed="rId20">
                       <a:extLst>
                         <a:ext uri="{28A0092B-C50C-407E-A947-70E740481C1C}">
                           <a14:useLocalDpi xmlns:a14="http://schemas.microsoft.com/office/drawing/2010/main" val="0"/>
@@ -3629,10 +3555,7 @@
         <w:t>git clone https://github.com/TomHarron1/RobotLearningDay.git</w:t>
       </w:r>
     </w:p>
-    <w:p>
-      <w:bookmarkStart w:id="0" w:name="_GoBack"/>
-      <w:bookmarkEnd w:id="0"/>
-    </w:p>
+    <w:p/>
     <w:p/>
     <w:p>
       <w:r>
@@ -3702,8 +3625,8 @@
       </w:r>
     </w:p>
     <w:sectPr>
-      <w:footerReference w:type="even" r:id="rId20"/>
-      <w:footerReference w:type="default" r:id="rId21"/>
+      <w:footerReference w:type="even" r:id="rId21"/>
+      <w:footerReference w:type="default" r:id="rId22"/>
       <w:pgSz w:w="12240" w:h="15840"/>
       <w:pgMar w:top="720" w:right="720" w:bottom="720" w:left="720" w:header="720" w:footer="720" w:gutter="0"/>
       <w:cols w:space="720"/>
@@ -3745,6 +3668,11 @@
         <w:docPartUnique/>
       </w:docPartObj>
     </w:sdtPr>
+    <w:sdtEndPr>
+      <w:rPr>
+        <w:rStyle w:val="PageNumber"/>
+      </w:rPr>
+    </w:sdtEndPr>
     <w:sdtContent>
       <w:p>
         <w:pPr>
@@ -3797,6 +3725,11 @@
         <w:docPartUnique/>
       </w:docPartObj>
     </w:sdtPr>
+    <w:sdtEndPr>
+      <w:rPr>
+        <w:rStyle w:val="PageNumber"/>
+      </w:rPr>
+    </w:sdtEndPr>
     <w:sdtContent>
       <w:p>
         <w:pPr>

</xml_diff>

<commit_message>
added TimedRobot project and junit-2019 document
</commit_message>
<xml_diff>
--- a/docs/RoboticsGitGithub.docx
+++ b/docs/RoboticsGitGithub.docx
@@ -10,13 +10,8 @@
         </w:tabs>
       </w:pPr>
       <w:r>
-        <w:t xml:space="preserve">Git and </w:t>
-      </w:r>
-      <w:proofErr w:type="spellStart"/>
-      <w:r>
-        <w:t>Github</w:t>
-      </w:r>
-      <w:proofErr w:type="spellEnd"/>
+        <w:t>Git and Github</w:t>
+      </w:r>
       <w:r>
         <w:tab/>
       </w:r>
@@ -195,39 +190,22 @@
           <w:rFonts w:ascii="Courier New" w:hAnsi="Courier New" w:cs="Courier New"/>
           <w:b/>
         </w:rPr>
-        <w:t>/</w:t>
-      </w:r>
-      <w:proofErr w:type="spellStart"/>
-      <w:r>
-        <w:rPr>
-          <w:rFonts w:ascii="Courier New" w:hAnsi="Courier New" w:cs="Courier New"/>
-          <w:b/>
-        </w:rPr>
-        <w:t>RobotErnie</w:t>
-      </w:r>
-      <w:proofErr w:type="spellEnd"/>
-    </w:p>
-    <w:p>
-      <w:pPr>
-        <w:rPr>
-          <w:rFonts w:ascii="Courier New" w:hAnsi="Courier New" w:cs="Courier New"/>
-        </w:rPr>
-      </w:pPr>
-      <w:r>
-        <w:rPr>
-          <w:rFonts w:ascii="Courier New" w:hAnsi="Courier New" w:cs="Courier New"/>
-        </w:rPr>
-        <w:tab/>
-        <w:t>/</w:t>
-      </w:r>
-      <w:proofErr w:type="spellStart"/>
-      <w:r>
-        <w:rPr>
-          <w:rFonts w:ascii="Courier New" w:hAnsi="Courier New" w:cs="Courier New"/>
-        </w:rPr>
-        <w:t>src</w:t>
-      </w:r>
-      <w:proofErr w:type="spellEnd"/>
+        <w:t>/RobotErnie</w:t>
+      </w:r>
+    </w:p>
+    <w:p>
+      <w:pPr>
+        <w:rPr>
+          <w:rFonts w:ascii="Courier New" w:hAnsi="Courier New" w:cs="Courier New"/>
+        </w:rPr>
+      </w:pPr>
+      <w:r>
+        <w:rPr>
+          <w:rFonts w:ascii="Courier New" w:hAnsi="Courier New" w:cs="Courier New"/>
+        </w:rPr>
+        <w:tab/>
+        <w:t>/src</w:t>
+      </w:r>
     </w:p>
     <w:p>
       <w:pPr>
@@ -310,39 +288,104 @@
           <w:rFonts w:ascii="Courier New" w:hAnsi="Courier New" w:cs="Courier New"/>
           <w:b/>
         </w:rPr>
-        <w:t>/</w:t>
-      </w:r>
-      <w:proofErr w:type="spellStart"/>
-      <w:r>
+        <w:t>/RobotErnieOriginal</w:t>
+      </w:r>
+    </w:p>
+    <w:p>
+      <w:pPr>
+        <w:rPr>
+          <w:rFonts w:ascii="Courier New" w:hAnsi="Courier New" w:cs="Courier New"/>
+        </w:rPr>
+      </w:pPr>
+      <w:r>
+        <w:rPr>
+          <w:rFonts w:ascii="Courier New" w:hAnsi="Courier New" w:cs="Courier New"/>
+        </w:rPr>
+        <w:tab/>
+        <w:t>/src</w:t>
+      </w:r>
+    </w:p>
+    <w:p>
+      <w:pPr>
+        <w:rPr>
+          <w:rFonts w:ascii="Courier New" w:hAnsi="Courier New" w:cs="Courier New"/>
+        </w:rPr>
+      </w:pPr>
+      <w:r>
+        <w:rPr>
+          <w:rFonts w:ascii="Courier New" w:hAnsi="Courier New" w:cs="Courier New"/>
+        </w:rPr>
+        <w:tab/>
+      </w:r>
+      <w:r>
+        <w:rPr>
+          <w:rFonts w:ascii="Courier New" w:hAnsi="Courier New" w:cs="Courier New"/>
+        </w:rPr>
+        <w:tab/>
+        <w:t>file1.java</w:t>
+      </w:r>
+      <w:r>
+        <w:rPr>
+          <w:rFonts w:ascii="Courier New" w:hAnsi="Courier New" w:cs="Courier New"/>
+        </w:rPr>
+        <w:tab/>
+      </w:r>
+      <w:r>
+        <w:rPr>
+          <w:rFonts w:ascii="Courier New" w:hAnsi="Courier New" w:cs="Courier New"/>
+        </w:rPr>
+        <w:tab/>
+      </w:r>
+      <w:r>
+        <w:rPr>
+          <w:rFonts w:ascii="Courier New" w:hAnsi="Courier New" w:cs="Courier New"/>
+        </w:rPr>
+        <w:t>file2.java</w:t>
+      </w:r>
+    </w:p>
+    <w:p>
+      <w:pPr>
+        <w:rPr>
+          <w:rFonts w:ascii="Courier New" w:hAnsi="Courier New" w:cs="Courier New"/>
+        </w:rPr>
+      </w:pPr>
+      <w:r>
+        <w:rPr>
+          <w:rFonts w:ascii="Courier New" w:hAnsi="Courier New" w:cs="Courier New"/>
+        </w:rPr>
+        <w:tab/>
+        <w:t>/bin</w:t>
+      </w:r>
+    </w:p>
+    <w:p/>
+    <w:p>
+      <w:pPr>
         <w:rPr>
           <w:rFonts w:ascii="Courier New" w:hAnsi="Courier New" w:cs="Courier New"/>
           <w:b/>
         </w:rPr>
-        <w:t>RobotErnieOriginal</w:t>
-      </w:r>
-      <w:proofErr w:type="spellEnd"/>
-    </w:p>
-    <w:p>
-      <w:pPr>
-        <w:rPr>
-          <w:rFonts w:ascii="Courier New" w:hAnsi="Courier New" w:cs="Courier New"/>
-        </w:rPr>
-      </w:pPr>
-      <w:r>
-        <w:rPr>
-          <w:rFonts w:ascii="Courier New" w:hAnsi="Courier New" w:cs="Courier New"/>
-        </w:rPr>
-        <w:tab/>
-        <w:t>/</w:t>
-      </w:r>
-      <w:proofErr w:type="spellStart"/>
-      <w:r>
-        <w:rPr>
-          <w:rFonts w:ascii="Courier New" w:hAnsi="Courier New" w:cs="Courier New"/>
-        </w:rPr>
-        <w:t>src</w:t>
-      </w:r>
-      <w:proofErr w:type="spellEnd"/>
+      </w:pPr>
+      <w:r>
+        <w:rPr>
+          <w:rFonts w:ascii="Courier New" w:hAnsi="Courier New" w:cs="Courier New"/>
+          <w:b/>
+        </w:rPr>
+        <w:t>/RobotErnieBack</w:t>
+      </w:r>
+    </w:p>
+    <w:p>
+      <w:pPr>
+        <w:rPr>
+          <w:rFonts w:ascii="Courier New" w:hAnsi="Courier New" w:cs="Courier New"/>
+        </w:rPr>
+      </w:pPr>
+      <w:r>
+        <w:rPr>
+          <w:rFonts w:ascii="Courier New" w:hAnsi="Courier New" w:cs="Courier New"/>
+        </w:rPr>
+        <w:tab/>
+        <w:t>/src</w:t>
+      </w:r>
     </w:p>
     <w:p>
       <w:pPr>
@@ -409,138 +452,22 @@
           <w:rFonts w:ascii="Courier New" w:hAnsi="Courier New" w:cs="Courier New"/>
           <w:b/>
         </w:rPr>
-        <w:t>/</w:t>
-      </w:r>
-      <w:proofErr w:type="spellStart"/>
-      <w:r>
-        <w:rPr>
-          <w:rFonts w:ascii="Courier New" w:hAnsi="Courier New" w:cs="Courier New"/>
-          <w:b/>
-        </w:rPr>
-        <w:t>RobotErnieBack</w:t>
-      </w:r>
-      <w:proofErr w:type="spellEnd"/>
-    </w:p>
-    <w:p>
-      <w:pPr>
-        <w:rPr>
-          <w:rFonts w:ascii="Courier New" w:hAnsi="Courier New" w:cs="Courier New"/>
-        </w:rPr>
-      </w:pPr>
-      <w:r>
-        <w:rPr>
-          <w:rFonts w:ascii="Courier New" w:hAnsi="Courier New" w:cs="Courier New"/>
-        </w:rPr>
-        <w:tab/>
-        <w:t>/</w:t>
-      </w:r>
-      <w:proofErr w:type="spellStart"/>
-      <w:r>
-        <w:rPr>
-          <w:rFonts w:ascii="Courier New" w:hAnsi="Courier New" w:cs="Courier New"/>
-        </w:rPr>
-        <w:t>src</w:t>
-      </w:r>
-      <w:proofErr w:type="spellEnd"/>
-    </w:p>
-    <w:p>
-      <w:pPr>
-        <w:rPr>
-          <w:rFonts w:ascii="Courier New" w:hAnsi="Courier New" w:cs="Courier New"/>
-        </w:rPr>
-      </w:pPr>
-      <w:r>
-        <w:rPr>
-          <w:rFonts w:ascii="Courier New" w:hAnsi="Courier New" w:cs="Courier New"/>
-        </w:rPr>
-        <w:tab/>
-      </w:r>
-      <w:r>
-        <w:rPr>
-          <w:rFonts w:ascii="Courier New" w:hAnsi="Courier New" w:cs="Courier New"/>
-        </w:rPr>
-        <w:tab/>
-        <w:t>file1.java</w:t>
-      </w:r>
-      <w:r>
-        <w:rPr>
-          <w:rFonts w:ascii="Courier New" w:hAnsi="Courier New" w:cs="Courier New"/>
-        </w:rPr>
-        <w:tab/>
-      </w:r>
-      <w:r>
-        <w:rPr>
-          <w:rFonts w:ascii="Courier New" w:hAnsi="Courier New" w:cs="Courier New"/>
-        </w:rPr>
-        <w:tab/>
-      </w:r>
-      <w:r>
-        <w:rPr>
-          <w:rFonts w:ascii="Courier New" w:hAnsi="Courier New" w:cs="Courier New"/>
-        </w:rPr>
-        <w:t>file2.java</w:t>
-      </w:r>
-    </w:p>
-    <w:p>
-      <w:pPr>
-        <w:rPr>
-          <w:rFonts w:ascii="Courier New" w:hAnsi="Courier New" w:cs="Courier New"/>
-        </w:rPr>
-      </w:pPr>
-      <w:r>
-        <w:rPr>
-          <w:rFonts w:ascii="Courier New" w:hAnsi="Courier New" w:cs="Courier New"/>
-        </w:rPr>
-        <w:tab/>
-        <w:t>/bin</w:t>
-      </w:r>
-    </w:p>
-    <w:p/>
-    <w:p>
-      <w:pPr>
-        <w:rPr>
-          <w:rFonts w:ascii="Courier New" w:hAnsi="Courier New" w:cs="Courier New"/>
-          <w:b/>
-        </w:rPr>
-      </w:pPr>
-      <w:r>
-        <w:rPr>
-          <w:rFonts w:ascii="Courier New" w:hAnsi="Courier New" w:cs="Courier New"/>
-          <w:b/>
-        </w:rPr>
-        <w:t>/</w:t>
-      </w:r>
-      <w:proofErr w:type="spellStart"/>
-      <w:r>
-        <w:rPr>
-          <w:rFonts w:ascii="Courier New" w:hAnsi="Courier New" w:cs="Courier New"/>
-          <w:b/>
-        </w:rPr>
-        <w:t>RobotErnieCompetition</w:t>
-      </w:r>
-      <w:proofErr w:type="spellEnd"/>
-    </w:p>
-    <w:p>
-      <w:pPr>
-        <w:rPr>
-          <w:rFonts w:ascii="Courier New" w:hAnsi="Courier New" w:cs="Courier New"/>
-        </w:rPr>
-      </w:pPr>
-      <w:r>
-        <w:rPr>
-          <w:rFonts w:ascii="Courier New" w:hAnsi="Courier New" w:cs="Courier New"/>
-        </w:rPr>
-        <w:tab/>
-        <w:t>/</w:t>
-      </w:r>
-      <w:proofErr w:type="spellStart"/>
-      <w:r>
-        <w:rPr>
-          <w:rFonts w:ascii="Courier New" w:hAnsi="Courier New" w:cs="Courier New"/>
-        </w:rPr>
-        <w:t>src</w:t>
-      </w:r>
-      <w:proofErr w:type="spellEnd"/>
+        <w:t>/RobotErnieCompetition</w:t>
+      </w:r>
+    </w:p>
+    <w:p>
+      <w:pPr>
+        <w:rPr>
+          <w:rFonts w:ascii="Courier New" w:hAnsi="Courier New" w:cs="Courier New"/>
+        </w:rPr>
+      </w:pPr>
+      <w:r>
+        <w:rPr>
+          <w:rFonts w:ascii="Courier New" w:hAnsi="Courier New" w:cs="Courier New"/>
+        </w:rPr>
+        <w:tab/>
+        <w:t>/src</w:t>
+      </w:r>
     </w:p>
     <w:p>
       <w:pPr>
@@ -897,23 +824,7 @@
           <w:szCs w:val="22"/>
         </w:rPr>
         <w:tab/>
-        <w:t>“</w:t>
-      </w:r>
-      <w:proofErr w:type="spellStart"/>
-      <w:r>
-        <w:rPr>
-          <w:sz w:val="22"/>
-          <w:szCs w:val="22"/>
-        </w:rPr>
-        <w:t>cmder</w:t>
-      </w:r>
-      <w:proofErr w:type="spellEnd"/>
-      <w:r>
-        <w:rPr>
-          <w:sz w:val="22"/>
-          <w:szCs w:val="22"/>
-        </w:rPr>
-        <w:t xml:space="preserve">” </w:t>
+        <w:t xml:space="preserve">“cmder” </w:t>
       </w:r>
       <w:r>
         <w:rPr>
@@ -1050,7 +961,7 @@
           <w:sz w:val="22"/>
           <w:szCs w:val="22"/>
         </w:rPr>
-        <w:t>–</w:t>
+        <w:t>-</w:t>
       </w:r>
       <w:r>
         <w:rPr>
@@ -1058,45 +969,41 @@
           <w:sz w:val="22"/>
           <w:szCs w:val="22"/>
         </w:rPr>
-        <w:t>version</w:t>
-      </w:r>
-    </w:p>
-    <w:p>
-      <w:pPr>
+        <w:t>–</w:t>
+      </w:r>
+      <w:r>
         <w:rPr>
           <w:rFonts w:ascii="Courier New" w:hAnsi="Courier New" w:cs="Courier New"/>
           <w:sz w:val="22"/>
           <w:szCs w:val="22"/>
         </w:rPr>
-      </w:pPr>
-    </w:p>
-    <w:p>
-      <w:pPr>
-        <w:ind w:firstLine="720"/>
-        <w:rPr>
-          <w:rFonts w:ascii="Courier New" w:hAnsi="Courier New" w:cs="Courier New"/>
-        </w:rPr>
-      </w:pPr>
-      <w:r>
+        <w:t>version</w:t>
+      </w:r>
+    </w:p>
+    <w:p>
+      <w:pPr>
         <w:rPr>
           <w:rFonts w:ascii="Courier New" w:hAnsi="Courier New" w:cs="Courier New"/>
           <w:sz w:val="22"/>
           <w:szCs w:val="22"/>
         </w:rPr>
-        <w:t xml:space="preserve">// set user.name and </w:t>
-      </w:r>
-      <w:proofErr w:type="spellStart"/>
-      <w:proofErr w:type="gramStart"/>
+      </w:pPr>
+    </w:p>
+    <w:p>
+      <w:pPr>
+        <w:ind w:firstLine="720"/>
+        <w:rPr>
+          <w:rFonts w:ascii="Courier New" w:hAnsi="Courier New" w:cs="Courier New"/>
+        </w:rPr>
+      </w:pPr>
       <w:r>
         <w:rPr>
           <w:rFonts w:ascii="Courier New" w:hAnsi="Courier New" w:cs="Courier New"/>
           <w:sz w:val="22"/>
           <w:szCs w:val="22"/>
         </w:rPr>
-        <w:t>user.email</w:t>
-      </w:r>
-      <w:proofErr w:type="spellEnd"/>
-      <w:proofErr w:type="gramEnd"/>
+        <w:t>// set user.name and user.email</w:t>
+      </w:r>
     </w:p>
     <w:p>
       <w:pPr>
@@ -1119,61 +1026,63 @@
           <w:sz w:val="22"/>
           <w:szCs w:val="22"/>
         </w:rPr>
-        <w:t xml:space="preserve">it config –global user.name </w:t>
-      </w:r>
-      <w:proofErr w:type="spellStart"/>
+        <w:t xml:space="preserve">it config </w:t>
+      </w:r>
       <w:r>
         <w:rPr>
           <w:rFonts w:ascii="Courier New" w:hAnsi="Courier New" w:cs="Courier New"/>
           <w:sz w:val="22"/>
           <w:szCs w:val="22"/>
         </w:rPr>
-        <w:t>tomharron</w:t>
-      </w:r>
-      <w:proofErr w:type="spellEnd"/>
-    </w:p>
-    <w:p>
-      <w:pPr>
-        <w:ind w:firstLine="720"/>
-        <w:rPr>
-          <w:rFonts w:ascii="Courier New" w:hAnsi="Courier New" w:cs="Courier New"/>
-        </w:rPr>
-      </w:pPr>
+        <w:t>-</w:t>
+      </w:r>
       <w:r>
         <w:rPr>
           <w:rFonts w:ascii="Courier New" w:hAnsi="Courier New" w:cs="Courier New"/>
           <w:sz w:val="22"/>
           <w:szCs w:val="22"/>
         </w:rPr>
-        <w:t>g</w:t>
-      </w:r>
+        <w:t>–global user.name tomharron</w:t>
+      </w:r>
+    </w:p>
+    <w:p>
+      <w:pPr>
+        <w:ind w:firstLine="720"/>
+        <w:rPr>
+          <w:rFonts w:ascii="Courier New" w:hAnsi="Courier New" w:cs="Courier New"/>
+        </w:rPr>
+      </w:pPr>
       <w:r>
         <w:rPr>
           <w:rFonts w:ascii="Courier New" w:hAnsi="Courier New" w:cs="Courier New"/>
           <w:sz w:val="22"/>
           <w:szCs w:val="22"/>
         </w:rPr>
-        <w:t xml:space="preserve">it config –global </w:t>
-      </w:r>
-      <w:proofErr w:type="spellStart"/>
-      <w:proofErr w:type="gramStart"/>
+        <w:t>g</w:t>
+      </w:r>
       <w:r>
         <w:rPr>
           <w:rFonts w:ascii="Courier New" w:hAnsi="Courier New" w:cs="Courier New"/>
           <w:sz w:val="22"/>
           <w:szCs w:val="22"/>
         </w:rPr>
-        <w:t>user.email</w:t>
-      </w:r>
-      <w:proofErr w:type="spellEnd"/>
-      <w:proofErr w:type="gramEnd"/>
+        <w:t xml:space="preserve">it config </w:t>
+      </w:r>
       <w:r>
         <w:rPr>
           <w:rFonts w:ascii="Courier New" w:hAnsi="Courier New" w:cs="Courier New"/>
           <w:sz w:val="22"/>
           <w:szCs w:val="22"/>
         </w:rPr>
-        <w:t xml:space="preserve"> </w:t>
+        <w:t>-</w:t>
+      </w:r>
+      <w:r>
+        <w:rPr>
+          <w:rFonts w:ascii="Courier New" w:hAnsi="Courier New" w:cs="Courier New"/>
+          <w:sz w:val="22"/>
+          <w:szCs w:val="22"/>
+        </w:rPr>
+        <w:t xml:space="preserve">–global user.email </w:t>
       </w:r>
       <w:hyperlink r:id="rId10" w:history="1">
         <w:r>
@@ -1341,17 +1250,8 @@
           <w:rFonts w:ascii="Courier New" w:hAnsi="Courier New" w:cs="Courier New"/>
           <w:b/>
         </w:rPr>
-        <w:t xml:space="preserve">git </w:t>
-      </w:r>
-      <w:proofErr w:type="spellStart"/>
-      <w:r>
-        <w:rPr>
-          <w:rFonts w:ascii="Courier New" w:hAnsi="Courier New" w:cs="Courier New"/>
-          <w:b/>
-        </w:rPr>
-        <w:t>init</w:t>
-      </w:r>
-      <w:proofErr w:type="spellEnd"/>
+        <w:t>git init</w:t>
+      </w:r>
     </w:p>
     <w:p>
       <w:pPr>
@@ -1394,6 +1294,27 @@
         <w:tab/>
         <w:t>ls -a</w:t>
       </w:r>
+      <w:r>
+        <w:rPr>
+          <w:rFonts w:ascii="Courier New" w:hAnsi="Courier New" w:cs="Courier New"/>
+        </w:rPr>
+        <w:tab/>
+      </w:r>
+      <w:r>
+        <w:rPr>
+          <w:rFonts w:ascii="Courier New" w:hAnsi="Courier New" w:cs="Courier New"/>
+        </w:rPr>
+        <w:tab/>
+      </w:r>
+      <w:r>
+        <w:rPr>
+          <w:rFonts w:ascii="Courier New" w:hAnsi="Courier New" w:cs="Courier New"/>
+        </w:rPr>
+        <w:tab/>
+        <w:t>(or dir /a on Windows)</w:t>
+      </w:r>
+      <w:bookmarkStart w:id="0" w:name="_GoBack"/>
+      <w:bookmarkEnd w:id="0"/>
     </w:p>
     <w:p>
       <w:pPr>
@@ -1448,15 +1369,7 @@
         <w:t>folder in your project root folder (wherever y</w:t>
       </w:r>
       <w:r>
-        <w:t xml:space="preserve">ou ran the “git </w:t>
-      </w:r>
-      <w:proofErr w:type="spellStart"/>
-      <w:r>
-        <w:t>init</w:t>
-      </w:r>
-      <w:proofErr w:type="spellEnd"/>
-      <w:r>
-        <w:t>” command</w:t>
+        <w:t>ou ran the “git init” command</w:t>
       </w:r>
       <w:r>
         <w:t>)</w:t>
@@ -1809,14 +1722,12 @@
         </w:rPr>
         <w:t xml:space="preserve">it </w:t>
       </w:r>
-      <w:proofErr w:type="gramStart"/>
       <w:r>
         <w:rPr>
           <w:rFonts w:ascii="Courier New" w:hAnsi="Courier New" w:cs="Courier New"/>
         </w:rPr>
         <w:t>add .</w:t>
       </w:r>
-      <w:proofErr w:type="gramEnd"/>
     </w:p>
     <w:p>
       <w:pPr>
@@ -2168,15 +2079,7 @@
         <w:t>Staged</w:t>
       </w:r>
       <w:r>
-        <w:t xml:space="preserve">:   Once a file (or files) are modified, you can add them to the staging area.   To do this, you issue one of these </w:t>
-      </w:r>
-      <w:proofErr w:type="spellStart"/>
-      <w:r>
-        <w:t>commnds</w:t>
-      </w:r>
-      <w:proofErr w:type="spellEnd"/>
-      <w:r>
-        <w:t>:</w:t>
+        <w:t>:   Once a file (or files) are modified, you can add them to the staging area.   To do this, you issue one of these commnds:</w:t>
       </w:r>
     </w:p>
     <w:p>
@@ -2217,16 +2120,8 @@
           <w:rFonts w:ascii="Courier New" w:hAnsi="Courier New" w:cs="Courier New"/>
         </w:rPr>
         <w:tab/>
-        <w:t xml:space="preserve">git </w:t>
-      </w:r>
-      <w:proofErr w:type="gramStart"/>
-      <w:r>
-        <w:rPr>
-          <w:rFonts w:ascii="Courier New" w:hAnsi="Courier New" w:cs="Courier New"/>
-        </w:rPr>
-        <w:t>add .</w:t>
-      </w:r>
-      <w:proofErr w:type="gramEnd"/>
+        <w:t>git add .</w:t>
+      </w:r>
       <w:r>
         <w:rPr>
           <w:rFonts w:ascii="Courier New" w:hAnsi="Courier New" w:cs="Courier New"/>
@@ -2524,14 +2419,7 @@
         <w:rPr>
           <w:rFonts w:ascii="Courier New" w:hAnsi="Courier New" w:cs="Courier New"/>
         </w:rPr>
-        <w:t xml:space="preserve">reset </w:t>
-      </w:r>
-      <w:proofErr w:type="gramStart"/>
-      <w:r>
-        <w:rPr>
-          <w:rFonts w:ascii="Courier New" w:hAnsi="Courier New" w:cs="Courier New"/>
-        </w:rPr>
-        <w:t xml:space="preserve">HEAD </w:t>
+        <w:t xml:space="preserve">reset HEAD </w:t>
       </w:r>
       <w:r>
         <w:rPr>
@@ -2539,7 +2427,6 @@
         </w:rPr>
         <w:t>.</w:t>
       </w:r>
-      <w:proofErr w:type="gramEnd"/>
     </w:p>
     <w:p/>
     <w:p>
@@ -2560,14 +2447,7 @@
         <w:rPr>
           <w:rFonts w:ascii="Courier New" w:hAnsi="Courier New" w:cs="Courier New"/>
         </w:rPr>
-        <w:t xml:space="preserve">git </w:t>
-      </w:r>
-      <w:proofErr w:type="gramStart"/>
-      <w:r>
-        <w:rPr>
-          <w:rFonts w:ascii="Courier New" w:hAnsi="Courier New" w:cs="Courier New"/>
-        </w:rPr>
-        <w:t xml:space="preserve">add </w:t>
+        <w:t xml:space="preserve">git add </w:t>
       </w:r>
       <w:r>
         <w:rPr>
@@ -2575,7 +2455,6 @@
         </w:rPr>
         <w:t>.</w:t>
       </w:r>
-      <w:proofErr w:type="gramEnd"/>
     </w:p>
     <w:p/>
     <w:p>
@@ -2660,14 +2539,12 @@
         </w:rPr>
         <w:t>--</w:t>
       </w:r>
-      <w:proofErr w:type="spellStart"/>
       <w:r>
         <w:rPr>
           <w:rFonts w:ascii="Courier New" w:hAnsi="Courier New" w:cs="Courier New"/>
         </w:rPr>
         <w:t>oneline</w:t>
       </w:r>
-      <w:proofErr w:type="spellEnd"/>
     </w:p>
     <w:p/>
     <w:p>
@@ -2811,15 +2688,7 @@
         </w:numPr>
       </w:pPr>
       <w:r>
-        <w:t xml:space="preserve">A commit should be well defined (not tons of code changes) – keep is focused!  </w:t>
-      </w:r>
-      <w:proofErr w:type="gramStart"/>
-      <w:r>
-        <w:t>So</w:t>
-      </w:r>
-      <w:proofErr w:type="gramEnd"/>
-      <w:r>
-        <w:t xml:space="preserve"> the commit message clearly describes the change.</w:t>
+        <w:t>A commit should be well defined (not tons of code changes) – keep is focused!  So the commit message clearly describes the change.</w:t>
       </w:r>
     </w:p>
     <w:p>
@@ -3195,16 +3064,9 @@
     </w:p>
     <w:p/>
     <w:p>
-      <w:proofErr w:type="spellStart"/>
-      <w:r>
-        <w:t>Robotic’s</w:t>
-      </w:r>
-      <w:proofErr w:type="spellEnd"/>
-      <w:r>
-        <w:t xml:space="preserve"> teams get a private organization account.</w:t>
-      </w:r>
-      <w:bookmarkStart w:id="0" w:name="_GoBack"/>
-      <w:bookmarkEnd w:id="0"/>
+      <w:r>
+        <w:t>Robotic’s teams get a private organization account.</w:t>
+      </w:r>
     </w:p>
     <w:p/>
     <w:p/>
@@ -3527,14 +3389,12 @@
         </w:rPr>
         <w:t>d /</w:t>
       </w:r>
-      <w:proofErr w:type="spellStart"/>
       <w:r>
         <w:rPr>
           <w:rFonts w:ascii="Courier New" w:hAnsi="Courier New" w:cs="Courier New"/>
         </w:rPr>
         <w:t>RobotCopy</w:t>
       </w:r>
-      <w:proofErr w:type="spellEnd"/>
     </w:p>
     <w:p/>
     <w:p>
@@ -3590,15 +3450,7 @@
     <w:p/>
     <w:p>
       <w:r>
-        <w:t xml:space="preserve">Another cool </w:t>
-      </w:r>
-      <w:proofErr w:type="gramStart"/>
-      <w:r>
-        <w:t>things</w:t>
-      </w:r>
-      <w:proofErr w:type="gramEnd"/>
-      <w:r>
-        <w:t xml:space="preserve"> (after you install </w:t>
+        <w:t xml:space="preserve">Another cool things (after you install </w:t>
       </w:r>
       <w:r>
         <w:t>git):</w:t>
@@ -3613,15 +3465,7 @@
         </w:numPr>
       </w:pPr>
       <w:r>
-        <w:t xml:space="preserve">you can clone any of the 1000’s of project in </w:t>
-      </w:r>
-      <w:proofErr w:type="spellStart"/>
-      <w:r>
-        <w:t>github</w:t>
-      </w:r>
-      <w:proofErr w:type="spellEnd"/>
-      <w:r>
-        <w:t>!</w:t>
+        <w:t>you can clone any of the 1000’s of project in github!</w:t>
       </w:r>
     </w:p>
     <w:sectPr>
@@ -5207,6 +5051,33 @@
     <w:unhideWhenUsed/>
     <w:rsid w:val="00272FFF"/>
   </w:style>
+  <w:style w:type="paragraph" w:styleId="BalloonText">
+    <w:name w:val="Balloon Text"/>
+    <w:basedOn w:val="Normal"/>
+    <w:link w:val="BalloonTextChar"/>
+    <w:uiPriority w:val="99"/>
+    <w:semiHidden/>
+    <w:unhideWhenUsed/>
+    <w:rsid w:val="00A37238"/>
+    <w:rPr>
+      <w:rFonts w:ascii="Segoe UI" w:hAnsi="Segoe UI" w:cs="Segoe UI"/>
+      <w:sz w:val="18"/>
+      <w:szCs w:val="18"/>
+    </w:rPr>
+  </w:style>
+  <w:style w:type="character" w:customStyle="1" w:styleId="BalloonTextChar">
+    <w:name w:val="Balloon Text Char"/>
+    <w:basedOn w:val="DefaultParagraphFont"/>
+    <w:link w:val="BalloonText"/>
+    <w:uiPriority w:val="99"/>
+    <w:semiHidden/>
+    <w:rsid w:val="00A37238"/>
+    <w:rPr>
+      <w:rFonts w:ascii="Segoe UI" w:hAnsi="Segoe UI" w:cs="Segoe UI"/>
+      <w:sz w:val="18"/>
+      <w:szCs w:val="18"/>
+    </w:rPr>
+  </w:style>
 </w:styles>
 </file>
 

</xml_diff>